<commit_message>
neuster Stand vor Mittagspause
</commit_message>
<xml_diff>
--- a/doc/Nevistic_David_Dokumentation.docx
+++ b/doc/Nevistic_David_Dokumentation.docx
@@ -444,7 +444,7 @@
               <w:rPr>
                 <w:webHidden/>
               </w:rPr>
-              <w:t>2</w:t>
+              <w:t>3</w:t>
             </w:r>
             <w:r>
               <w:rPr>
@@ -515,7 +515,7 @@
               <w:rPr>
                 <w:webHidden/>
               </w:rPr>
-              <w:t>2</w:t>
+              <w:t>3</w:t>
             </w:r>
             <w:r>
               <w:rPr>
@@ -586,7 +586,7 @@
               <w:rPr>
                 <w:webHidden/>
               </w:rPr>
-              <w:t>3</w:t>
+              <w:t>4</w:t>
             </w:r>
             <w:r>
               <w:rPr>
@@ -657,7 +657,7 @@
               <w:rPr>
                 <w:webHidden/>
               </w:rPr>
-              <w:t>4</w:t>
+              <w:t>5</w:t>
             </w:r>
             <w:r>
               <w:rPr>
@@ -728,7 +728,7 @@
               <w:rPr>
                 <w:webHidden/>
               </w:rPr>
-              <w:t>5</w:t>
+              <w:t>6</w:t>
             </w:r>
             <w:r>
               <w:rPr>
@@ -798,7 +798,7 @@
               <w:rPr>
                 <w:webHidden/>
               </w:rPr>
-              <w:t>6</w:t>
+              <w:t>8</w:t>
             </w:r>
             <w:r>
               <w:rPr>
@@ -869,7 +869,7 @@
               <w:rPr>
                 <w:webHidden/>
               </w:rPr>
-              <w:t>7</w:t>
+              <w:t>9</w:t>
             </w:r>
             <w:r>
               <w:rPr>
@@ -940,7 +940,7 @@
               <w:rPr>
                 <w:webHidden/>
               </w:rPr>
-              <w:t>8</w:t>
+              <w:t>10</w:t>
             </w:r>
             <w:r>
               <w:rPr>
@@ -1196,7 +1196,25 @@
           <w:sz w:val="24"/>
           <w:szCs w:val="24"/>
         </w:rPr>
-        <w:t>mich Hans Kunde von der Firma SteamVac AG via Linke</w:t>
+        <w:t xml:space="preserve">mich Hans Kunde von der Firma </w:t>
+      </w:r>
+      <w:proofErr w:type="spellStart"/>
+      <w:r>
+        <w:rPr>
+          <w:rFonts w:cstheme="minorHAnsi"/>
+          <w:sz w:val="24"/>
+          <w:szCs w:val="24"/>
+        </w:rPr>
+        <w:t>SteamVac</w:t>
+      </w:r>
+      <w:proofErr w:type="spellEnd"/>
+      <w:r>
+        <w:rPr>
+          <w:rFonts w:cstheme="minorHAnsi"/>
+          <w:sz w:val="24"/>
+          <w:szCs w:val="24"/>
+        </w:rPr>
+        <w:t xml:space="preserve"> AG via Linke</w:t>
       </w:r>
       <w:r>
         <w:rPr>
@@ -1957,6 +1975,14 @@
           <w:sz w:val="24"/>
           <w:szCs w:val="24"/>
         </w:rPr>
+        <w:t>G</w:t>
+      </w:r>
+      <w:r>
+        <w:rPr>
+          <w:rFonts w:cstheme="minorHAnsi"/>
+          <w:sz w:val="24"/>
+          <w:szCs w:val="24"/>
+        </w:rPr>
         <w:t xml:space="preserve">UI. </w:t>
       </w:r>
       <w:r>
@@ -2013,7 +2039,7 @@
           <w:sz w:val="24"/>
           <w:szCs w:val="24"/>
         </w:rPr>
-        <w:t>. Also rechts ist eine Art Abfahrtstafel.</w:t>
+        <w:t xml:space="preserve">. </w:t>
       </w:r>
     </w:p>
     <w:p>
@@ -2027,18 +2053,18 @@
           <w:noProof/>
         </w:rPr>
         <w:drawing>
-          <wp:anchor distT="0" distB="0" distL="114300" distR="114300" simplePos="0" relativeHeight="251661312" behindDoc="0" locked="0" layoutInCell="1" allowOverlap="1" wp14:anchorId="7573B45B" wp14:editId="30EC5B06">
+          <wp:anchor distT="0" distB="0" distL="114300" distR="114300" simplePos="0" relativeHeight="251661312" behindDoc="0" locked="0" layoutInCell="1" allowOverlap="1" wp14:anchorId="00D0A640" wp14:editId="5E0D5829">
             <wp:simplePos x="0" y="0"/>
             <wp:positionH relativeFrom="margin">
               <wp:align>center</wp:align>
             </wp:positionH>
             <wp:positionV relativeFrom="paragraph">
-              <wp:posOffset>362048</wp:posOffset>
+              <wp:posOffset>185908</wp:posOffset>
             </wp:positionV>
-            <wp:extent cx="6906260" cy="3587115"/>
-            <wp:effectExtent l="0" t="0" r="8890" b="0"/>
+            <wp:extent cx="6829776" cy="3613638"/>
+            <wp:effectExtent l="0" t="0" r="0" b="6350"/>
             <wp:wrapSquare wrapText="bothSides"/>
-            <wp:docPr id="5" name="Grafik 5"/>
+            <wp:docPr id="3" name="Grafik 3"/>
             <wp:cNvGraphicFramePr>
               <a:graphicFrameLocks xmlns:a="http://schemas.openxmlformats.org/drawingml/2006/main" noChangeAspect="1"/>
             </wp:cNvGraphicFramePr>
@@ -2064,7 +2090,7 @@
                   <pic:spPr>
                     <a:xfrm>
                       <a:off x="0" y="0"/>
-                      <a:ext cx="6906260" cy="3587115"/>
+                      <a:ext cx="6829776" cy="3613638"/>
                     </a:xfrm>
                     <a:prstGeom prst="rect">
                       <a:avLst/>
@@ -2186,6 +2212,7 @@
           <w:rFonts w:asciiTheme="minorHAnsi" w:hAnsiTheme="minorHAnsi" w:cstheme="minorHAnsi"/>
           <w:color w:val="auto"/>
         </w:rPr>
+        <w:lastRenderedPageBreak/>
         <w:t>User Stories</w:t>
       </w:r>
       <w:bookmarkEnd w:id="8"/>
@@ -2533,12 +2560,20 @@
               <w:textAlignment w:val="baseline"/>
               <w:rPr>
                 <w:rFonts w:eastAsia="Times New Roman" w:cstheme="minorHAnsi"/>
-                <w:lang w:eastAsia="de-CH"/>
-              </w:rPr>
-            </w:pPr>
-            <w:r>
-              <w:rPr>
-                <w:rFonts w:eastAsia="Times New Roman" w:cstheme="minorHAnsi"/>
+                <w:b/>
+                <w:bCs/>
+                <w:sz w:val="24"/>
+                <w:szCs w:val="24"/>
+                <w:lang w:eastAsia="de-CH"/>
+              </w:rPr>
+            </w:pPr>
+            <w:r>
+              <w:rPr>
+                <w:rFonts w:eastAsia="Times New Roman" w:cstheme="minorHAnsi"/>
+                <w:b/>
+                <w:bCs/>
+                <w:sz w:val="24"/>
+                <w:szCs w:val="24"/>
                 <w:lang w:val="de-DE" w:eastAsia="de-CH"/>
               </w:rPr>
               <w:t>Abnahmekriterien:</w:t>
@@ -2546,6 +2581,10 @@
             <w:r>
               <w:rPr>
                 <w:rFonts w:eastAsia="Times New Roman" w:cstheme="minorHAnsi"/>
+                <w:b/>
+                <w:bCs/>
+                <w:sz w:val="24"/>
+                <w:szCs w:val="24"/>
                 <w:lang w:eastAsia="de-CH"/>
               </w:rPr>
               <w:t> </w:t>
@@ -2636,6 +2675,49 @@
                 <w:lang w:eastAsia="de-CH"/>
               </w:rPr>
               <w:t xml:space="preserve"> vorgeschlagen werden</w:t>
+            </w:r>
+          </w:p>
+          <w:p>
+            <w:pPr>
+              <w:spacing w:after="0" w:line="240" w:lineRule="auto"/>
+              <w:textAlignment w:val="baseline"/>
+              <w:rPr>
+                <w:rFonts w:eastAsia="Times New Roman" w:cstheme="minorHAnsi"/>
+                <w:sz w:val="24"/>
+                <w:szCs w:val="24"/>
+                <w:lang w:eastAsia="de-CH"/>
+              </w:rPr>
+            </w:pPr>
+            <w:r>
+              <w:rPr>
+                <w:rFonts w:eastAsia="Times New Roman" w:cstheme="minorHAnsi"/>
+                <w:b/>
+                <w:bCs/>
+                <w:sz w:val="24"/>
+                <w:szCs w:val="24"/>
+                <w:lang w:eastAsia="de-CH"/>
+              </w:rPr>
+              <w:t>Status:</w:t>
+            </w:r>
+            <w:r>
+              <w:rPr>
+                <w:rFonts w:eastAsia="Times New Roman" w:cstheme="minorHAnsi"/>
+                <w:b/>
+                <w:bCs/>
+                <w:sz w:val="24"/>
+                <w:szCs w:val="24"/>
+                <w:lang w:eastAsia="de-CH"/>
+              </w:rPr>
+              <w:t xml:space="preserve"> </w:t>
+            </w:r>
+            <w:r>
+              <w:rPr>
+                <w:rFonts w:eastAsia="Times New Roman" w:cstheme="minorHAnsi"/>
+                <w:sz w:val="24"/>
+                <w:szCs w:val="24"/>
+                <w:lang w:eastAsia="de-CH"/>
+              </w:rPr>
+              <w:t>Erledigt</w:t>
             </w:r>
           </w:p>
           <w:p>
@@ -2987,12 +3069,20 @@
               <w:textAlignment w:val="baseline"/>
               <w:rPr>
                 <w:rFonts w:eastAsia="Times New Roman" w:cstheme="minorHAnsi"/>
-                <w:lang w:eastAsia="de-CH"/>
-              </w:rPr>
-            </w:pPr>
-            <w:r>
-              <w:rPr>
-                <w:rFonts w:eastAsia="Times New Roman" w:cstheme="minorHAnsi"/>
+                <w:b/>
+                <w:bCs/>
+                <w:sz w:val="24"/>
+                <w:szCs w:val="24"/>
+                <w:lang w:eastAsia="de-CH"/>
+              </w:rPr>
+            </w:pPr>
+            <w:r>
+              <w:rPr>
+                <w:rFonts w:eastAsia="Times New Roman" w:cstheme="minorHAnsi"/>
+                <w:b/>
+                <w:bCs/>
+                <w:sz w:val="24"/>
+                <w:szCs w:val="24"/>
                 <w:lang w:val="de-DE" w:eastAsia="de-CH"/>
               </w:rPr>
               <w:t>Abnahmekriterien:</w:t>
@@ -3000,6 +3090,10 @@
             <w:r>
               <w:rPr>
                 <w:rFonts w:eastAsia="Times New Roman" w:cstheme="minorHAnsi"/>
+                <w:b/>
+                <w:bCs/>
+                <w:sz w:val="24"/>
+                <w:szCs w:val="24"/>
                 <w:lang w:eastAsia="de-CH"/>
               </w:rPr>
               <w:t> </w:t>
@@ -3054,6 +3148,51 @@
                 <w:lang w:eastAsia="de-CH"/>
               </w:rPr>
               <w:t>Wenn die Verbindungen angezeigt werden</w:t>
+            </w:r>
+          </w:p>
+          <w:p>
+            <w:pPr>
+              <w:spacing w:after="0" w:line="240" w:lineRule="auto"/>
+              <w:textAlignment w:val="baseline"/>
+              <w:rPr>
+                <w:rFonts w:eastAsia="Times New Roman" w:cstheme="minorHAnsi"/>
+                <w:b/>
+                <w:bCs/>
+                <w:sz w:val="24"/>
+                <w:szCs w:val="24"/>
+                <w:lang w:eastAsia="de-CH"/>
+              </w:rPr>
+            </w:pPr>
+            <w:r>
+              <w:rPr>
+                <w:rFonts w:eastAsia="Times New Roman" w:cstheme="minorHAnsi"/>
+                <w:b/>
+                <w:bCs/>
+                <w:sz w:val="24"/>
+                <w:szCs w:val="24"/>
+                <w:lang w:eastAsia="de-CH"/>
+              </w:rPr>
+              <w:t>Status:</w:t>
+            </w:r>
+            <w:r>
+              <w:rPr>
+                <w:rFonts w:eastAsia="Times New Roman" w:cstheme="minorHAnsi"/>
+                <w:b/>
+                <w:bCs/>
+                <w:sz w:val="24"/>
+                <w:szCs w:val="24"/>
+                <w:lang w:eastAsia="de-CH"/>
+              </w:rPr>
+              <w:t xml:space="preserve"> </w:t>
+            </w:r>
+            <w:r>
+              <w:rPr>
+                <w:rFonts w:eastAsia="Times New Roman" w:cstheme="minorHAnsi"/>
+                <w:sz w:val="24"/>
+                <w:szCs w:val="24"/>
+                <w:lang w:eastAsia="de-CH"/>
+              </w:rPr>
+              <w:t>Erledigt</w:t>
             </w:r>
           </w:p>
           <w:p>
@@ -3405,12 +3544,20 @@
               <w:textAlignment w:val="baseline"/>
               <w:rPr>
                 <w:rFonts w:eastAsia="Times New Roman" w:cstheme="minorHAnsi"/>
-                <w:lang w:eastAsia="de-CH"/>
-              </w:rPr>
-            </w:pPr>
-            <w:r>
-              <w:rPr>
-                <w:rFonts w:eastAsia="Times New Roman" w:cstheme="minorHAnsi"/>
+                <w:b/>
+                <w:bCs/>
+                <w:sz w:val="24"/>
+                <w:szCs w:val="24"/>
+                <w:lang w:eastAsia="de-CH"/>
+              </w:rPr>
+            </w:pPr>
+            <w:r>
+              <w:rPr>
+                <w:rFonts w:eastAsia="Times New Roman" w:cstheme="minorHAnsi"/>
+                <w:b/>
+                <w:bCs/>
+                <w:sz w:val="24"/>
+                <w:szCs w:val="24"/>
                 <w:lang w:val="de-DE" w:eastAsia="de-CH"/>
               </w:rPr>
               <w:t>Abnahmekriterien:</w:t>
@@ -3418,6 +3565,10 @@
             <w:r>
               <w:rPr>
                 <w:rFonts w:eastAsia="Times New Roman" w:cstheme="minorHAnsi"/>
+                <w:b/>
+                <w:bCs/>
+                <w:sz w:val="24"/>
+                <w:szCs w:val="24"/>
                 <w:lang w:eastAsia="de-CH"/>
               </w:rPr>
               <w:t> </w:t>
@@ -3486,6 +3637,49 @@
                 <w:lang w:eastAsia="de-CH"/>
               </w:rPr>
               <w:t xml:space="preserve"> angezeigt werden</w:t>
+            </w:r>
+          </w:p>
+          <w:p>
+            <w:pPr>
+              <w:spacing w:after="0" w:line="240" w:lineRule="auto"/>
+              <w:textAlignment w:val="baseline"/>
+              <w:rPr>
+                <w:rFonts w:eastAsia="Times New Roman" w:cstheme="minorHAnsi"/>
+                <w:sz w:val="24"/>
+                <w:szCs w:val="24"/>
+                <w:lang w:eastAsia="de-CH"/>
+              </w:rPr>
+            </w:pPr>
+            <w:r>
+              <w:rPr>
+                <w:rFonts w:eastAsia="Times New Roman" w:cstheme="minorHAnsi"/>
+                <w:b/>
+                <w:bCs/>
+                <w:sz w:val="24"/>
+                <w:szCs w:val="24"/>
+                <w:lang w:eastAsia="de-CH"/>
+              </w:rPr>
+              <w:t>Status:</w:t>
+            </w:r>
+            <w:r>
+              <w:rPr>
+                <w:rFonts w:eastAsia="Times New Roman" w:cstheme="minorHAnsi"/>
+                <w:b/>
+                <w:bCs/>
+                <w:sz w:val="24"/>
+                <w:szCs w:val="24"/>
+                <w:lang w:eastAsia="de-CH"/>
+              </w:rPr>
+              <w:t xml:space="preserve"> </w:t>
+            </w:r>
+            <w:r>
+              <w:rPr>
+                <w:rFonts w:eastAsia="Times New Roman" w:cstheme="minorHAnsi"/>
+                <w:sz w:val="24"/>
+                <w:szCs w:val="24"/>
+                <w:lang w:eastAsia="de-CH"/>
+              </w:rPr>
+              <w:t>Erledigt</w:t>
             </w:r>
           </w:p>
           <w:p>
@@ -3837,12 +4031,20 @@
               <w:textAlignment w:val="baseline"/>
               <w:rPr>
                 <w:rFonts w:eastAsia="Times New Roman" w:cstheme="minorHAnsi"/>
-                <w:lang w:eastAsia="de-CH"/>
-              </w:rPr>
-            </w:pPr>
-            <w:r>
-              <w:rPr>
-                <w:rFonts w:eastAsia="Times New Roman" w:cstheme="minorHAnsi"/>
+                <w:b/>
+                <w:bCs/>
+                <w:sz w:val="24"/>
+                <w:szCs w:val="24"/>
+                <w:lang w:eastAsia="de-CH"/>
+              </w:rPr>
+            </w:pPr>
+            <w:r>
+              <w:rPr>
+                <w:rFonts w:eastAsia="Times New Roman" w:cstheme="minorHAnsi"/>
+                <w:b/>
+                <w:bCs/>
+                <w:sz w:val="24"/>
+                <w:szCs w:val="24"/>
                 <w:lang w:val="de-DE" w:eastAsia="de-CH"/>
               </w:rPr>
               <w:t>Abnahmekriterien:</w:t>
@@ -3850,6 +4052,10 @@
             <w:r>
               <w:rPr>
                 <w:rFonts w:eastAsia="Times New Roman" w:cstheme="minorHAnsi"/>
+                <w:b/>
+                <w:bCs/>
+                <w:sz w:val="24"/>
+                <w:szCs w:val="24"/>
                 <w:lang w:eastAsia="de-CH"/>
               </w:rPr>
               <w:t> </w:t>
@@ -3882,6 +4088,49 @@
                 <w:lang w:eastAsia="de-CH"/>
               </w:rPr>
               <w:t xml:space="preserve"> kommen</w:t>
+            </w:r>
+          </w:p>
+          <w:p>
+            <w:pPr>
+              <w:spacing w:after="0" w:line="240" w:lineRule="auto"/>
+              <w:textAlignment w:val="baseline"/>
+              <w:rPr>
+                <w:rFonts w:eastAsia="Times New Roman" w:cstheme="minorHAnsi"/>
+                <w:sz w:val="24"/>
+                <w:szCs w:val="24"/>
+                <w:lang w:eastAsia="de-CH"/>
+              </w:rPr>
+            </w:pPr>
+            <w:r>
+              <w:rPr>
+                <w:rFonts w:eastAsia="Times New Roman" w:cstheme="minorHAnsi"/>
+                <w:b/>
+                <w:bCs/>
+                <w:sz w:val="24"/>
+                <w:szCs w:val="24"/>
+                <w:lang w:eastAsia="de-CH"/>
+              </w:rPr>
+              <w:t>Status:</w:t>
+            </w:r>
+            <w:r>
+              <w:rPr>
+                <w:rFonts w:eastAsia="Times New Roman" w:cstheme="minorHAnsi"/>
+                <w:b/>
+                <w:bCs/>
+                <w:sz w:val="24"/>
+                <w:szCs w:val="24"/>
+                <w:lang w:eastAsia="de-CH"/>
+              </w:rPr>
+              <w:t xml:space="preserve"> </w:t>
+            </w:r>
+            <w:r>
+              <w:rPr>
+                <w:rFonts w:eastAsia="Times New Roman" w:cstheme="minorHAnsi"/>
+                <w:sz w:val="24"/>
+                <w:szCs w:val="24"/>
+                <w:lang w:eastAsia="de-CH"/>
+              </w:rPr>
+              <w:t>Erledigt</w:t>
             </w:r>
           </w:p>
           <w:p>
@@ -4233,12 +4482,20 @@
               <w:textAlignment w:val="baseline"/>
               <w:rPr>
                 <w:rFonts w:eastAsia="Times New Roman" w:cstheme="minorHAnsi"/>
-                <w:lang w:eastAsia="de-CH"/>
-              </w:rPr>
-            </w:pPr>
-            <w:r>
-              <w:rPr>
-                <w:rFonts w:eastAsia="Times New Roman" w:cstheme="minorHAnsi"/>
+                <w:b/>
+                <w:bCs/>
+                <w:sz w:val="24"/>
+                <w:szCs w:val="24"/>
+                <w:lang w:eastAsia="de-CH"/>
+              </w:rPr>
+            </w:pPr>
+            <w:r>
+              <w:rPr>
+                <w:rFonts w:eastAsia="Times New Roman" w:cstheme="minorHAnsi"/>
+                <w:b/>
+                <w:bCs/>
+                <w:sz w:val="24"/>
+                <w:szCs w:val="24"/>
                 <w:lang w:val="de-DE" w:eastAsia="de-CH"/>
               </w:rPr>
               <w:t>Abnahmekriterien:</w:t>
@@ -4246,6 +4503,10 @@
             <w:r>
               <w:rPr>
                 <w:rFonts w:eastAsia="Times New Roman" w:cstheme="minorHAnsi"/>
+                <w:b/>
+                <w:bCs/>
+                <w:sz w:val="24"/>
+                <w:szCs w:val="24"/>
                 <w:lang w:eastAsia="de-CH"/>
               </w:rPr>
               <w:t> </w:t>
@@ -4271,6 +4532,493 @@
                 <w:lang w:eastAsia="de-CH"/>
               </w:rPr>
               <w:t>Wenn man das Datum und die Uhrzeit eingeben kann</w:t>
+            </w:r>
+          </w:p>
+          <w:p>
+            <w:pPr>
+              <w:spacing w:after="0" w:line="240" w:lineRule="auto"/>
+              <w:textAlignment w:val="baseline"/>
+              <w:rPr>
+                <w:rFonts w:eastAsia="Times New Roman" w:cstheme="minorHAnsi"/>
+                <w:sz w:val="24"/>
+                <w:szCs w:val="24"/>
+                <w:lang w:eastAsia="de-CH"/>
+              </w:rPr>
+            </w:pPr>
+            <w:r>
+              <w:rPr>
+                <w:rFonts w:eastAsia="Times New Roman" w:cstheme="minorHAnsi"/>
+                <w:b/>
+                <w:bCs/>
+                <w:sz w:val="24"/>
+                <w:szCs w:val="24"/>
+                <w:lang w:eastAsia="de-CH"/>
+              </w:rPr>
+              <w:t>Status:</w:t>
+            </w:r>
+            <w:r>
+              <w:rPr>
+                <w:rFonts w:eastAsia="Times New Roman" w:cstheme="minorHAnsi"/>
+                <w:sz w:val="24"/>
+                <w:szCs w:val="24"/>
+                <w:lang w:eastAsia="de-CH"/>
+              </w:rPr>
+              <w:t xml:space="preserve"> </w:t>
+            </w:r>
+            <w:r>
+              <w:rPr>
+                <w:rFonts w:eastAsia="Times New Roman" w:cstheme="minorHAnsi"/>
+                <w:sz w:val="24"/>
+                <w:szCs w:val="24"/>
+                <w:lang w:eastAsia="de-CH"/>
+              </w:rPr>
+              <w:t>fehlt</w:t>
+            </w:r>
+          </w:p>
+          <w:p>
+            <w:pPr>
+              <w:spacing w:after="0" w:line="240" w:lineRule="auto"/>
+              <w:textAlignment w:val="baseline"/>
+              <w:rPr>
+                <w:rFonts w:eastAsia="Times New Roman" w:cstheme="minorHAnsi"/>
+                <w:lang w:eastAsia="de-CH"/>
+              </w:rPr>
+            </w:pPr>
+          </w:p>
+        </w:tc>
+      </w:tr>
+    </w:tbl>
+    <w:p/>
+    <w:p/>
+    <w:tbl>
+      <w:tblPr>
+        <w:tblW w:w="9056" w:type="dxa"/>
+        <w:tblBorders>
+          <w:top w:val="outset" w:sz="6" w:space="0" w:color="auto"/>
+          <w:left w:val="outset" w:sz="6" w:space="0" w:color="auto"/>
+          <w:bottom w:val="outset" w:sz="6" w:space="0" w:color="auto"/>
+          <w:right w:val="outset" w:sz="6" w:space="0" w:color="auto"/>
+        </w:tblBorders>
+        <w:tblCellMar>
+          <w:left w:w="0" w:type="dxa"/>
+          <w:right w:w="0" w:type="dxa"/>
+        </w:tblCellMar>
+        <w:tblLook w:val="04A0" w:firstRow="1" w:lastRow="0" w:firstColumn="1" w:lastColumn="0" w:noHBand="0" w:noVBand="1"/>
+      </w:tblPr>
+      <w:tblGrid>
+        <w:gridCol w:w="405"/>
+        <w:gridCol w:w="2294"/>
+        <w:gridCol w:w="5382"/>
+        <w:gridCol w:w="975"/>
+      </w:tblGrid>
+      <w:tr>
+        <w:tc>
+          <w:tcPr>
+            <w:tcW w:w="405" w:type="dxa"/>
+            <w:tcBorders>
+              <w:top w:val="single" w:sz="6" w:space="0" w:color="000000"/>
+              <w:left w:val="single" w:sz="6" w:space="0" w:color="000000"/>
+              <w:bottom w:val="single" w:sz="6" w:space="0" w:color="000000"/>
+              <w:right w:val="single" w:sz="6" w:space="0" w:color="000000"/>
+            </w:tcBorders>
+            <w:shd w:val="clear" w:color="auto" w:fill="D0CECE" w:themeFill="background2" w:themeFillShade="E6"/>
+            <w:hideMark/>
+          </w:tcPr>
+          <w:p>
+            <w:pPr>
+              <w:spacing w:after="0" w:line="240" w:lineRule="auto"/>
+              <w:textAlignment w:val="baseline"/>
+              <w:rPr>
+                <w:rFonts w:eastAsia="Times New Roman" w:cstheme="minorHAnsi"/>
+                <w:lang w:eastAsia="de-CH"/>
+              </w:rPr>
+            </w:pPr>
+            <w:r>
+              <w:rPr>
+                <w:rFonts w:eastAsia="Times New Roman" w:cstheme="minorHAnsi"/>
+                <w:lang w:val="de-DE" w:eastAsia="de-CH"/>
+              </w:rPr>
+              <w:lastRenderedPageBreak/>
+              <w:t>ID</w:t>
+            </w:r>
+            <w:r>
+              <w:rPr>
+                <w:rFonts w:eastAsia="Times New Roman" w:cstheme="minorHAnsi"/>
+                <w:lang w:eastAsia="de-CH"/>
+              </w:rPr>
+              <w:t> </w:t>
+            </w:r>
+          </w:p>
+        </w:tc>
+        <w:tc>
+          <w:tcPr>
+            <w:tcW w:w="2294" w:type="dxa"/>
+            <w:tcBorders>
+              <w:top w:val="single" w:sz="6" w:space="0" w:color="000000"/>
+              <w:left w:val="nil"/>
+              <w:bottom w:val="single" w:sz="6" w:space="0" w:color="000000"/>
+              <w:right w:val="single" w:sz="6" w:space="0" w:color="000000"/>
+            </w:tcBorders>
+            <w:shd w:val="clear" w:color="auto" w:fill="D0CECE" w:themeFill="background2" w:themeFillShade="E6"/>
+            <w:hideMark/>
+          </w:tcPr>
+          <w:p>
+            <w:pPr>
+              <w:spacing w:after="0" w:line="240" w:lineRule="auto"/>
+              <w:textAlignment w:val="baseline"/>
+              <w:rPr>
+                <w:rFonts w:eastAsia="Times New Roman" w:cstheme="minorHAnsi"/>
+                <w:lang w:eastAsia="de-CH"/>
+              </w:rPr>
+            </w:pPr>
+            <w:r>
+              <w:rPr>
+                <w:rFonts w:eastAsia="Times New Roman" w:cstheme="minorHAnsi"/>
+                <w:lang w:val="de-DE" w:eastAsia="de-CH"/>
+              </w:rPr>
+              <w:t>Titel</w:t>
+            </w:r>
+            <w:r>
+              <w:rPr>
+                <w:rFonts w:eastAsia="Times New Roman" w:cstheme="minorHAnsi"/>
+                <w:lang w:eastAsia="de-CH"/>
+              </w:rPr>
+              <w:t> </w:t>
+            </w:r>
+          </w:p>
+        </w:tc>
+        <w:tc>
+          <w:tcPr>
+            <w:tcW w:w="5382" w:type="dxa"/>
+            <w:tcBorders>
+              <w:top w:val="single" w:sz="6" w:space="0" w:color="000000"/>
+              <w:left w:val="nil"/>
+              <w:bottom w:val="single" w:sz="6" w:space="0" w:color="000000"/>
+              <w:right w:val="single" w:sz="6" w:space="0" w:color="000000"/>
+            </w:tcBorders>
+            <w:shd w:val="clear" w:color="auto" w:fill="D0CECE" w:themeFill="background2" w:themeFillShade="E6"/>
+            <w:hideMark/>
+          </w:tcPr>
+          <w:p>
+            <w:pPr>
+              <w:spacing w:after="0" w:line="240" w:lineRule="auto"/>
+              <w:textAlignment w:val="baseline"/>
+              <w:rPr>
+                <w:rFonts w:eastAsia="Times New Roman" w:cstheme="minorHAnsi"/>
+                <w:lang w:eastAsia="de-CH"/>
+              </w:rPr>
+            </w:pPr>
+            <w:r>
+              <w:rPr>
+                <w:rFonts w:eastAsia="Times New Roman" w:cstheme="minorHAnsi"/>
+                <w:lang w:val="de-DE" w:eastAsia="de-CH"/>
+              </w:rPr>
+              <w:t>Beschreibung</w:t>
+            </w:r>
+            <w:r>
+              <w:rPr>
+                <w:rFonts w:eastAsia="Times New Roman" w:cstheme="minorHAnsi"/>
+                <w:lang w:eastAsia="de-CH"/>
+              </w:rPr>
+              <w:t> </w:t>
+            </w:r>
+          </w:p>
+        </w:tc>
+        <w:tc>
+          <w:tcPr>
+            <w:tcW w:w="975" w:type="dxa"/>
+            <w:tcBorders>
+              <w:top w:val="single" w:sz="6" w:space="0" w:color="000000"/>
+              <w:left w:val="nil"/>
+              <w:bottom w:val="single" w:sz="6" w:space="0" w:color="000000"/>
+              <w:right w:val="single" w:sz="6" w:space="0" w:color="000000"/>
+            </w:tcBorders>
+            <w:shd w:val="clear" w:color="auto" w:fill="D0CECE" w:themeFill="background2" w:themeFillShade="E6"/>
+            <w:hideMark/>
+          </w:tcPr>
+          <w:p>
+            <w:pPr>
+              <w:spacing w:after="0" w:line="240" w:lineRule="auto"/>
+              <w:textAlignment w:val="baseline"/>
+              <w:rPr>
+                <w:rFonts w:eastAsia="Times New Roman" w:cstheme="minorHAnsi"/>
+                <w:lang w:eastAsia="de-CH"/>
+              </w:rPr>
+            </w:pPr>
+            <w:r>
+              <w:rPr>
+                <w:rFonts w:eastAsia="Times New Roman" w:cstheme="minorHAnsi"/>
+                <w:lang w:val="de-DE" w:eastAsia="de-CH"/>
+              </w:rPr>
+              <w:t>Priorität</w:t>
+            </w:r>
+            <w:r>
+              <w:rPr>
+                <w:rFonts w:eastAsia="Times New Roman" w:cstheme="minorHAnsi"/>
+                <w:lang w:eastAsia="de-CH"/>
+              </w:rPr>
+              <w:t> </w:t>
+            </w:r>
+          </w:p>
+        </w:tc>
+      </w:tr>
+      <w:tr>
+        <w:tc>
+          <w:tcPr>
+            <w:tcW w:w="405" w:type="dxa"/>
+            <w:tcBorders>
+              <w:top w:val="nil"/>
+              <w:left w:val="single" w:sz="6" w:space="0" w:color="000000"/>
+              <w:bottom w:val="single" w:sz="6" w:space="0" w:color="000000"/>
+              <w:right w:val="single" w:sz="6" w:space="0" w:color="000000"/>
+            </w:tcBorders>
+            <w:shd w:val="clear" w:color="auto" w:fill="auto"/>
+            <w:hideMark/>
+          </w:tcPr>
+          <w:p>
+            <w:pPr>
+              <w:spacing w:after="0" w:line="240" w:lineRule="auto"/>
+              <w:textAlignment w:val="baseline"/>
+              <w:rPr>
+                <w:rFonts w:eastAsia="Times New Roman" w:cstheme="minorHAnsi"/>
+                <w:lang w:eastAsia="de-CH"/>
+              </w:rPr>
+            </w:pPr>
+            <w:r>
+              <w:rPr>
+                <w:rFonts w:eastAsia="Times New Roman" w:cstheme="minorHAnsi"/>
+                <w:lang w:val="de-DE" w:eastAsia="de-CH"/>
+              </w:rPr>
+              <w:t>6</w:t>
+            </w:r>
+            <w:r>
+              <w:rPr>
+                <w:rFonts w:eastAsia="Times New Roman" w:cstheme="minorHAnsi"/>
+                <w:lang w:eastAsia="de-CH"/>
+              </w:rPr>
+              <w:t> </w:t>
+            </w:r>
+          </w:p>
+        </w:tc>
+        <w:tc>
+          <w:tcPr>
+            <w:tcW w:w="2294" w:type="dxa"/>
+            <w:tcBorders>
+              <w:top w:val="nil"/>
+              <w:left w:val="nil"/>
+              <w:bottom w:val="single" w:sz="6" w:space="0" w:color="000000"/>
+              <w:right w:val="single" w:sz="6" w:space="0" w:color="000000"/>
+            </w:tcBorders>
+            <w:shd w:val="clear" w:color="auto" w:fill="auto"/>
+            <w:hideMark/>
+          </w:tcPr>
+          <w:p>
+            <w:pPr>
+              <w:spacing w:after="0" w:line="240" w:lineRule="auto"/>
+              <w:textAlignment w:val="baseline"/>
+              <w:rPr>
+                <w:rFonts w:eastAsia="Times New Roman" w:cstheme="minorHAnsi"/>
+                <w:lang w:eastAsia="de-CH"/>
+              </w:rPr>
+            </w:pPr>
+            <w:r>
+              <w:rPr>
+                <w:rFonts w:eastAsia="Times New Roman" w:cstheme="minorHAnsi"/>
+                <w:lang w:val="de-DE" w:eastAsia="de-CH"/>
+              </w:rPr>
+              <w:t>Karte</w:t>
+            </w:r>
+            <w:r>
+              <w:rPr>
+                <w:rFonts w:eastAsia="Times New Roman" w:cstheme="minorHAnsi"/>
+                <w:lang w:eastAsia="de-CH"/>
+              </w:rPr>
+              <w:t> </w:t>
+            </w:r>
+          </w:p>
+        </w:tc>
+        <w:tc>
+          <w:tcPr>
+            <w:tcW w:w="5382" w:type="dxa"/>
+            <w:tcBorders>
+              <w:top w:val="nil"/>
+              <w:left w:val="nil"/>
+              <w:bottom w:val="single" w:sz="6" w:space="0" w:color="000000"/>
+              <w:right w:val="single" w:sz="6" w:space="0" w:color="000000"/>
+            </w:tcBorders>
+            <w:shd w:val="clear" w:color="auto" w:fill="auto"/>
+            <w:hideMark/>
+          </w:tcPr>
+          <w:p>
+            <w:pPr>
+              <w:spacing w:after="0" w:line="240" w:lineRule="auto"/>
+              <w:textAlignment w:val="baseline"/>
+              <w:rPr>
+                <w:rFonts w:eastAsia="Times New Roman" w:cstheme="minorHAnsi"/>
+                <w:lang w:eastAsia="de-CH"/>
+              </w:rPr>
+            </w:pPr>
+            <w:r>
+              <w:rPr>
+                <w:rFonts w:eastAsia="Times New Roman" w:cstheme="minorHAnsi"/>
+                <w:lang w:val="de-DE" w:eastAsia="de-CH"/>
+              </w:rPr>
+              <w:t>Als Nutzer möchte ich auf einer Karte die gewünschte Station sehen, um mich besser orientieren zu können.</w:t>
+            </w:r>
+            <w:r>
+              <w:rPr>
+                <w:rFonts w:eastAsia="Times New Roman" w:cstheme="minorHAnsi"/>
+                <w:lang w:eastAsia="de-CH"/>
+              </w:rPr>
+              <w:t> </w:t>
+            </w:r>
+          </w:p>
+        </w:tc>
+        <w:tc>
+          <w:tcPr>
+            <w:tcW w:w="975" w:type="dxa"/>
+            <w:tcBorders>
+              <w:top w:val="nil"/>
+              <w:left w:val="nil"/>
+              <w:bottom w:val="single" w:sz="6" w:space="0" w:color="000000"/>
+              <w:right w:val="single" w:sz="6" w:space="0" w:color="000000"/>
+            </w:tcBorders>
+            <w:shd w:val="clear" w:color="auto" w:fill="auto"/>
+            <w:hideMark/>
+          </w:tcPr>
+          <w:p>
+            <w:pPr>
+              <w:spacing w:after="0" w:line="240" w:lineRule="auto"/>
+              <w:jc w:val="center"/>
+              <w:textAlignment w:val="baseline"/>
+              <w:rPr>
+                <w:rFonts w:eastAsia="Times New Roman" w:cstheme="minorHAnsi"/>
+                <w:lang w:eastAsia="de-CH"/>
+              </w:rPr>
+            </w:pPr>
+            <w:r>
+              <w:rPr>
+                <w:rFonts w:eastAsia="Times New Roman" w:cstheme="minorHAnsi"/>
+                <w:lang w:val="de-DE" w:eastAsia="de-CH"/>
+              </w:rPr>
+              <w:t>3</w:t>
+            </w:r>
+          </w:p>
+        </w:tc>
+      </w:tr>
+      <w:tr>
+        <w:tc>
+          <w:tcPr>
+            <w:tcW w:w="9056" w:type="dxa"/>
+            <w:gridSpan w:val="4"/>
+            <w:tcBorders>
+              <w:top w:val="nil"/>
+              <w:left w:val="single" w:sz="6" w:space="0" w:color="000000"/>
+              <w:bottom w:val="single" w:sz="6" w:space="0" w:color="000000"/>
+              <w:right w:val="single" w:sz="6" w:space="0" w:color="000000"/>
+            </w:tcBorders>
+            <w:shd w:val="clear" w:color="auto" w:fill="auto"/>
+            <w:hideMark/>
+          </w:tcPr>
+          <w:p>
+            <w:pPr>
+              <w:spacing w:after="0" w:line="240" w:lineRule="auto"/>
+              <w:textAlignment w:val="baseline"/>
+              <w:rPr>
+                <w:rFonts w:eastAsia="Times New Roman" w:cstheme="minorHAnsi"/>
+                <w:b/>
+                <w:bCs/>
+                <w:sz w:val="24"/>
+                <w:szCs w:val="24"/>
+                <w:lang w:eastAsia="de-CH"/>
+              </w:rPr>
+            </w:pPr>
+            <w:r>
+              <w:rPr>
+                <w:rFonts w:eastAsia="Times New Roman" w:cstheme="minorHAnsi"/>
+                <w:b/>
+                <w:bCs/>
+                <w:sz w:val="24"/>
+                <w:szCs w:val="24"/>
+                <w:lang w:val="de-DE" w:eastAsia="de-CH"/>
+              </w:rPr>
+              <w:t>Abnahmekriterien:</w:t>
+            </w:r>
+            <w:r>
+              <w:rPr>
+                <w:rFonts w:eastAsia="Times New Roman" w:cstheme="minorHAnsi"/>
+                <w:b/>
+                <w:bCs/>
+                <w:sz w:val="24"/>
+                <w:szCs w:val="24"/>
+                <w:lang w:eastAsia="de-CH"/>
+              </w:rPr>
+              <w:t> </w:t>
+            </w:r>
+          </w:p>
+          <w:p>
+            <w:pPr>
+              <w:pStyle w:val="Listenabsatz"/>
+              <w:numPr>
+                <w:ilvl w:val="0"/>
+                <w:numId w:val="5"/>
+              </w:numPr>
+              <w:spacing w:after="0" w:line="240" w:lineRule="auto"/>
+              <w:textAlignment w:val="baseline"/>
+              <w:rPr>
+                <w:rFonts w:eastAsia="Times New Roman" w:cstheme="minorHAnsi"/>
+                <w:lang w:eastAsia="de-CH"/>
+              </w:rPr>
+            </w:pPr>
+            <w:r>
+              <w:rPr>
+                <w:rFonts w:eastAsia="Times New Roman" w:cstheme="minorHAnsi"/>
+                <w:lang w:eastAsia="de-CH"/>
+              </w:rPr>
+              <w:t>Wenn die Station auf der Karte angezeigt wird</w:t>
+            </w:r>
+          </w:p>
+          <w:p>
+            <w:pPr>
+              <w:spacing w:after="0" w:line="240" w:lineRule="auto"/>
+              <w:textAlignment w:val="baseline"/>
+              <w:rPr>
+                <w:rFonts w:eastAsia="Times New Roman" w:cstheme="minorHAnsi"/>
+                <w:sz w:val="24"/>
+                <w:szCs w:val="24"/>
+                <w:lang w:eastAsia="de-CH"/>
+              </w:rPr>
+            </w:pPr>
+            <w:r>
+              <w:rPr>
+                <w:rFonts w:eastAsia="Times New Roman" w:cstheme="minorHAnsi"/>
+                <w:b/>
+                <w:bCs/>
+                <w:sz w:val="24"/>
+                <w:szCs w:val="24"/>
+                <w:lang w:eastAsia="de-CH"/>
+              </w:rPr>
+              <w:t>Status:</w:t>
+            </w:r>
+            <w:r>
+              <w:rPr>
+                <w:rFonts w:eastAsia="Times New Roman" w:cstheme="minorHAnsi"/>
+                <w:b/>
+                <w:bCs/>
+                <w:sz w:val="24"/>
+                <w:szCs w:val="24"/>
+                <w:lang w:eastAsia="de-CH"/>
+              </w:rPr>
+              <w:t xml:space="preserve"> </w:t>
+            </w:r>
+            <w:r>
+              <w:rPr>
+                <w:rFonts w:eastAsia="Times New Roman" w:cstheme="minorHAnsi"/>
+                <w:sz w:val="24"/>
+                <w:szCs w:val="24"/>
+                <w:lang w:eastAsia="de-CH"/>
+              </w:rPr>
+              <w:t>fehlt</w:t>
             </w:r>
           </w:p>
           <w:p>
@@ -4485,7 +5233,7 @@
                 <w:rFonts w:eastAsia="Times New Roman" w:cstheme="minorHAnsi"/>
                 <w:lang w:val="de-DE" w:eastAsia="de-CH"/>
               </w:rPr>
-              <w:t>6</w:t>
+              <w:t>7</w:t>
             </w:r>
             <w:r>
               <w:rPr>
@@ -4522,7 +5270,7 @@
                 <w:rFonts w:eastAsia="Times New Roman" w:cstheme="minorHAnsi"/>
                 <w:lang w:val="de-DE" w:eastAsia="de-CH"/>
               </w:rPr>
-              <w:t>Karte</w:t>
+              <w:t>Nächste Station anzeigen</w:t>
             </w:r>
             <w:r>
               <w:rPr>
@@ -4559,7 +5307,7 @@
                 <w:rFonts w:eastAsia="Times New Roman" w:cstheme="minorHAnsi"/>
                 <w:lang w:val="de-DE" w:eastAsia="de-CH"/>
               </w:rPr>
-              <w:t>Als Nutzer möchte ich auf einer Karte die gewünschte Station sehen, um mich besser orientieren zu können.</w:t>
+              <w:t>Als Nutzer möchte ich die nächste Station von meinem Standort wissen, um mit wenig Aufwand, kurze Verbindungen zu sehen.</w:t>
             </w:r>
             <w:r>
               <w:rPr>
@@ -4622,12 +5370,20 @@
               <w:textAlignment w:val="baseline"/>
               <w:rPr>
                 <w:rFonts w:eastAsia="Times New Roman" w:cstheme="minorHAnsi"/>
-                <w:lang w:eastAsia="de-CH"/>
-              </w:rPr>
-            </w:pPr>
-            <w:r>
-              <w:rPr>
-                <w:rFonts w:eastAsia="Times New Roman" w:cstheme="minorHAnsi"/>
+                <w:b/>
+                <w:bCs/>
+                <w:sz w:val="24"/>
+                <w:szCs w:val="24"/>
+                <w:lang w:eastAsia="de-CH"/>
+              </w:rPr>
+            </w:pPr>
+            <w:r>
+              <w:rPr>
+                <w:rFonts w:eastAsia="Times New Roman" w:cstheme="minorHAnsi"/>
+                <w:b/>
+                <w:bCs/>
+                <w:sz w:val="24"/>
+                <w:szCs w:val="24"/>
                 <w:lang w:val="de-DE" w:eastAsia="de-CH"/>
               </w:rPr>
               <w:t>Abnahmekriterien:</w:t>
@@ -4635,6 +5391,10 @@
             <w:r>
               <w:rPr>
                 <w:rFonts w:eastAsia="Times New Roman" w:cstheme="minorHAnsi"/>
+                <w:b/>
+                <w:bCs/>
+                <w:sz w:val="24"/>
+                <w:szCs w:val="24"/>
                 <w:lang w:eastAsia="de-CH"/>
               </w:rPr>
               <w:t> </w:t>
@@ -4659,8 +5419,57 @@
                 <w:rFonts w:eastAsia="Times New Roman" w:cstheme="minorHAnsi"/>
                 <w:lang w:eastAsia="de-CH"/>
               </w:rPr>
-              <w:lastRenderedPageBreak/>
-              <w:t>Wenn die Station auf der Karte angezeigt wird</w:t>
+              <w:t>Wenn</w:t>
+            </w:r>
+            <w:r>
+              <w:rPr>
+                <w:rFonts w:eastAsia="Times New Roman" w:cstheme="minorHAnsi"/>
+                <w:lang w:eastAsia="de-CH"/>
+              </w:rPr>
+              <w:t xml:space="preserve"> die nächsten Stationen vom jeweiligen Standort angezeigt werden</w:t>
+            </w:r>
+          </w:p>
+          <w:p>
+            <w:pPr>
+              <w:spacing w:after="0" w:line="240" w:lineRule="auto"/>
+              <w:textAlignment w:val="baseline"/>
+              <w:rPr>
+                <w:rFonts w:eastAsia="Times New Roman" w:cstheme="minorHAnsi"/>
+                <w:sz w:val="24"/>
+                <w:szCs w:val="24"/>
+                <w:lang w:eastAsia="de-CH"/>
+              </w:rPr>
+            </w:pPr>
+            <w:r>
+              <w:rPr>
+                <w:rFonts w:eastAsia="Times New Roman" w:cstheme="minorHAnsi"/>
+                <w:b/>
+                <w:bCs/>
+                <w:sz w:val="24"/>
+                <w:szCs w:val="24"/>
+                <w:lang w:eastAsia="de-CH"/>
+              </w:rPr>
+              <w:t>Status:</w:t>
+            </w:r>
+            <w:r>
+              <w:rPr>
+                <w:rFonts w:eastAsia="Times New Roman" w:cstheme="minorHAnsi"/>
+                <w:b/>
+                <w:bCs/>
+                <w:sz w:val="24"/>
+                <w:szCs w:val="24"/>
+                <w:lang w:eastAsia="de-CH"/>
+              </w:rPr>
+              <w:t xml:space="preserve"> </w:t>
+            </w:r>
+            <w:r>
+              <w:rPr>
+                <w:rFonts w:eastAsia="Times New Roman" w:cstheme="minorHAnsi"/>
+                <w:sz w:val="24"/>
+                <w:szCs w:val="24"/>
+                <w:lang w:eastAsia="de-CH"/>
+              </w:rPr>
+              <w:t>fehlt</w:t>
             </w:r>
           </w:p>
           <w:p>
@@ -4875,7 +5684,7 @@
                 <w:rFonts w:eastAsia="Times New Roman" w:cstheme="minorHAnsi"/>
                 <w:lang w:val="de-DE" w:eastAsia="de-CH"/>
               </w:rPr>
-              <w:t>7</w:t>
+              <w:t>8</w:t>
             </w:r>
             <w:r>
               <w:rPr>
@@ -4912,7 +5721,7 @@
                 <w:rFonts w:eastAsia="Times New Roman" w:cstheme="minorHAnsi"/>
                 <w:lang w:val="de-DE" w:eastAsia="de-CH"/>
               </w:rPr>
-              <w:t>Nächste Station anzeigen</w:t>
+              <w:t>Zugverbindung per Mail senden</w:t>
             </w:r>
             <w:r>
               <w:rPr>
@@ -4949,7 +5758,7 @@
                 <w:rFonts w:eastAsia="Times New Roman" w:cstheme="minorHAnsi"/>
                 <w:lang w:val="de-DE" w:eastAsia="de-CH"/>
               </w:rPr>
-              <w:t>Als Nutzer möchte ich die nächste Station von meinem Standort wissen, um mit wenig Aufwand, kurze Verbindungen zu sehen.</w:t>
+              <w:t>Als Chef möchte ich meinen Mitarbeitern die Verbindungen für ihre Arbeitswege per Mail senden, um Verspätungen zu vermeiden.</w:t>
             </w:r>
             <w:r>
               <w:rPr>
@@ -5012,12 +5821,20 @@
               <w:textAlignment w:val="baseline"/>
               <w:rPr>
                 <w:rFonts w:eastAsia="Times New Roman" w:cstheme="minorHAnsi"/>
-                <w:lang w:eastAsia="de-CH"/>
-              </w:rPr>
-            </w:pPr>
-            <w:r>
-              <w:rPr>
-                <w:rFonts w:eastAsia="Times New Roman" w:cstheme="minorHAnsi"/>
+                <w:b/>
+                <w:bCs/>
+                <w:sz w:val="24"/>
+                <w:szCs w:val="24"/>
+                <w:lang w:eastAsia="de-CH"/>
+              </w:rPr>
+            </w:pPr>
+            <w:r>
+              <w:rPr>
+                <w:rFonts w:eastAsia="Times New Roman" w:cstheme="minorHAnsi"/>
+                <w:b/>
+                <w:bCs/>
+                <w:sz w:val="24"/>
+                <w:szCs w:val="24"/>
                 <w:lang w:val="de-DE" w:eastAsia="de-CH"/>
               </w:rPr>
               <w:t>Abnahmekriterien:</w:t>
@@ -5025,6 +5842,10 @@
             <w:r>
               <w:rPr>
                 <w:rFonts w:eastAsia="Times New Roman" w:cstheme="minorHAnsi"/>
+                <w:b/>
+                <w:bCs/>
+                <w:sz w:val="24"/>
+                <w:szCs w:val="24"/>
                 <w:lang w:eastAsia="de-CH"/>
               </w:rPr>
               <w:t> </w:t>
@@ -5049,25 +5870,49 @@
                 <w:rFonts w:eastAsia="Times New Roman" w:cstheme="minorHAnsi"/>
                 <w:lang w:eastAsia="de-CH"/>
               </w:rPr>
-              <w:t>Wenn</w:t>
-            </w:r>
-            <w:r>
-              <w:rPr>
-                <w:rFonts w:eastAsia="Times New Roman" w:cstheme="minorHAnsi"/>
-                <w:lang w:eastAsia="de-CH"/>
-              </w:rPr>
-              <w:t xml:space="preserve"> die nächsten Stationen vom jeweiligen Standort angezeigt werden</w:t>
-            </w:r>
-          </w:p>
-          <w:p>
-            <w:pPr>
-              <w:spacing w:after="0" w:line="240" w:lineRule="auto"/>
-              <w:textAlignment w:val="baseline"/>
-              <w:rPr>
-                <w:rFonts w:eastAsia="Times New Roman" w:cstheme="minorHAnsi"/>
-                <w:lang w:eastAsia="de-CH"/>
-              </w:rPr>
-            </w:pPr>
+              <w:t>Wenn man den Fahrplan der gewünschten Personen per Mail zusenden kann</w:t>
+            </w:r>
+          </w:p>
+          <w:p>
+            <w:pPr>
+              <w:spacing w:after="0" w:line="240" w:lineRule="auto"/>
+              <w:textAlignment w:val="baseline"/>
+              <w:rPr>
+                <w:rFonts w:eastAsia="Times New Roman" w:cstheme="minorHAnsi"/>
+                <w:lang w:eastAsia="de-CH"/>
+              </w:rPr>
+            </w:pPr>
+            <w:r>
+              <w:rPr>
+                <w:rFonts w:eastAsia="Times New Roman" w:cstheme="minorHAnsi"/>
+                <w:b/>
+                <w:bCs/>
+                <w:sz w:val="24"/>
+                <w:szCs w:val="24"/>
+                <w:lang w:eastAsia="de-CH"/>
+              </w:rPr>
+              <w:t>Status:</w:t>
+            </w:r>
+            <w:r>
+              <w:rPr>
+                <w:rFonts w:eastAsia="Times New Roman" w:cstheme="minorHAnsi"/>
+                <w:b/>
+                <w:bCs/>
+                <w:sz w:val="24"/>
+                <w:szCs w:val="24"/>
+                <w:lang w:eastAsia="de-CH"/>
+              </w:rPr>
+              <w:t xml:space="preserve"> </w:t>
+            </w:r>
+            <w:r>
+              <w:rPr>
+                <w:rFonts w:eastAsia="Times New Roman" w:cstheme="minorHAnsi"/>
+                <w:sz w:val="24"/>
+                <w:szCs w:val="24"/>
+                <w:lang w:eastAsia="de-CH"/>
+              </w:rPr>
+              <w:t>fehlt</w:t>
+            </w:r>
           </w:p>
         </w:tc>
       </w:tr>
@@ -5269,16 +6114,9 @@
             <w:r>
               <w:rPr>
                 <w:rFonts w:eastAsia="Times New Roman" w:cstheme="minorHAnsi"/>
-                <w:lang w:val="de-DE" w:eastAsia="de-CH"/>
-              </w:rPr>
-              <w:t>8</w:t>
-            </w:r>
-            <w:r>
-              <w:rPr>
-                <w:rFonts w:eastAsia="Times New Roman" w:cstheme="minorHAnsi"/>
-                <w:lang w:eastAsia="de-CH"/>
-              </w:rPr>
-              <w:t> </w:t>
+                <w:lang w:eastAsia="de-CH"/>
+              </w:rPr>
+              <w:t>9</w:t>
             </w:r>
           </w:p>
         </w:tc>
@@ -5306,16 +6144,9 @@
             <w:r>
               <w:rPr>
                 <w:rFonts w:eastAsia="Times New Roman" w:cstheme="minorHAnsi"/>
-                <w:lang w:val="de-DE" w:eastAsia="de-CH"/>
-              </w:rPr>
-              <w:t>Zugverbindung per Mail senden</w:t>
-            </w:r>
-            <w:r>
-              <w:rPr>
-                <w:rFonts w:eastAsia="Times New Roman" w:cstheme="minorHAnsi"/>
-                <w:lang w:eastAsia="de-CH"/>
-              </w:rPr>
-              <w:t> </w:t>
+                <w:lang w:eastAsia="de-CH"/>
+              </w:rPr>
+              <w:t>Zeit</w:t>
             </w:r>
           </w:p>
         </w:tc>
@@ -5343,16 +6174,37 @@
             <w:r>
               <w:rPr>
                 <w:rFonts w:eastAsia="Times New Roman" w:cstheme="minorHAnsi"/>
-                <w:lang w:val="de-DE" w:eastAsia="de-CH"/>
-              </w:rPr>
-              <w:t>Als Chef möchte ich meinen Mitarbeitern die Verbindungen für ihre Arbeitswege per Mail senden, um Verspätungen zu vermeiden.</w:t>
-            </w:r>
-            <w:r>
-              <w:rPr>
-                <w:rFonts w:eastAsia="Times New Roman" w:cstheme="minorHAnsi"/>
-                <w:lang w:eastAsia="de-CH"/>
-              </w:rPr>
-              <w:t> </w:t>
+                <w:lang w:eastAsia="de-CH"/>
+              </w:rPr>
+              <w:t xml:space="preserve">Als Nutzer möchte ich wissen, </w:t>
+            </w:r>
+            <w:r>
+              <w:rPr>
+                <w:rFonts w:eastAsia="Times New Roman" w:cstheme="minorHAnsi"/>
+                <w:lang w:eastAsia="de-CH"/>
+              </w:rPr>
+              <w:t>wie spät es</w:t>
+            </w:r>
+            <w:r>
+              <w:rPr>
+                <w:rFonts w:eastAsia="Times New Roman" w:cstheme="minorHAnsi"/>
+                <w:lang w:eastAsia="de-CH"/>
+              </w:rPr>
+              <w:t xml:space="preserve"> ist, um meine </w:t>
+            </w:r>
+            <w:r>
+              <w:rPr>
+                <w:rFonts w:eastAsia="Times New Roman" w:cstheme="minorHAnsi"/>
+                <w:lang w:eastAsia="de-CH"/>
+              </w:rPr>
+              <w:t>nächste Reise einzuplanen</w:t>
+            </w:r>
+            <w:r>
+              <w:rPr>
+                <w:rFonts w:eastAsia="Times New Roman" w:cstheme="minorHAnsi"/>
+                <w:lang w:eastAsia="de-CH"/>
+              </w:rPr>
+              <w:t>.</w:t>
             </w:r>
           </w:p>
         </w:tc>
@@ -5408,12 +6260,20 @@
               <w:textAlignment w:val="baseline"/>
               <w:rPr>
                 <w:rFonts w:eastAsia="Times New Roman" w:cstheme="minorHAnsi"/>
-                <w:lang w:eastAsia="de-CH"/>
-              </w:rPr>
-            </w:pPr>
-            <w:r>
-              <w:rPr>
-                <w:rFonts w:eastAsia="Times New Roman" w:cstheme="minorHAnsi"/>
+                <w:b/>
+                <w:bCs/>
+                <w:sz w:val="24"/>
+                <w:szCs w:val="24"/>
+                <w:lang w:eastAsia="de-CH"/>
+              </w:rPr>
+            </w:pPr>
+            <w:r>
+              <w:rPr>
+                <w:rFonts w:eastAsia="Times New Roman" w:cstheme="minorHAnsi"/>
+                <w:b/>
+                <w:bCs/>
+                <w:sz w:val="24"/>
+                <w:szCs w:val="24"/>
                 <w:lang w:val="de-DE" w:eastAsia="de-CH"/>
               </w:rPr>
               <w:t>Abnahmekriterien:</w:t>
@@ -5421,6 +6281,10 @@
             <w:r>
               <w:rPr>
                 <w:rFonts w:eastAsia="Times New Roman" w:cstheme="minorHAnsi"/>
+                <w:b/>
+                <w:bCs/>
+                <w:sz w:val="24"/>
+                <w:szCs w:val="24"/>
                 <w:lang w:eastAsia="de-CH"/>
               </w:rPr>
               <w:t> </w:t>
@@ -5445,7 +6309,62 @@
                 <w:rFonts w:eastAsia="Times New Roman" w:cstheme="minorHAnsi"/>
                 <w:lang w:eastAsia="de-CH"/>
               </w:rPr>
-              <w:t>Wenn man den Fahrplan der gewünschten Personen per Mail zusenden kann</w:t>
+              <w:t xml:space="preserve">Wenn man </w:t>
+            </w:r>
+            <w:r>
+              <w:rPr>
+                <w:rFonts w:eastAsia="Times New Roman" w:cstheme="minorHAnsi"/>
+                <w:lang w:eastAsia="de-CH"/>
+              </w:rPr>
+              <w:t>die Zeit</w:t>
+            </w:r>
+            <w:r>
+              <w:rPr>
+                <w:rFonts w:eastAsia="Times New Roman" w:cstheme="minorHAnsi"/>
+                <w:lang w:eastAsia="de-CH"/>
+              </w:rPr>
+              <w:t xml:space="preserve"> sieht</w:t>
+            </w:r>
+          </w:p>
+          <w:p>
+            <w:pPr>
+              <w:spacing w:after="0" w:line="240" w:lineRule="auto"/>
+              <w:textAlignment w:val="baseline"/>
+              <w:rPr>
+                <w:rFonts w:eastAsia="Times New Roman" w:cstheme="minorHAnsi"/>
+                <w:lang w:eastAsia="de-CH"/>
+              </w:rPr>
+            </w:pPr>
+            <w:r>
+              <w:rPr>
+                <w:rFonts w:eastAsia="Times New Roman" w:cstheme="minorHAnsi"/>
+                <w:b/>
+                <w:bCs/>
+                <w:sz w:val="24"/>
+                <w:szCs w:val="24"/>
+                <w:lang w:eastAsia="de-CH"/>
+              </w:rPr>
+              <w:t>Status:</w:t>
+            </w:r>
+            <w:r>
+              <w:rPr>
+                <w:rFonts w:eastAsia="Times New Roman" w:cstheme="minorHAnsi"/>
+                <w:b/>
+                <w:bCs/>
+                <w:sz w:val="24"/>
+                <w:szCs w:val="24"/>
+                <w:lang w:eastAsia="de-CH"/>
+              </w:rPr>
+              <w:t xml:space="preserve"> </w:t>
+            </w:r>
+            <w:r>
+              <w:rPr>
+                <w:rFonts w:eastAsia="Times New Roman" w:cstheme="minorHAnsi"/>
+                <w:sz w:val="24"/>
+                <w:szCs w:val="24"/>
+                <w:lang w:eastAsia="de-CH"/>
+              </w:rPr>
+              <w:t>erledigt</w:t>
             </w:r>
           </w:p>
         </w:tc>
@@ -5650,7 +6569,7 @@
                 <w:rFonts w:eastAsia="Times New Roman" w:cstheme="minorHAnsi"/>
                 <w:lang w:eastAsia="de-CH"/>
               </w:rPr>
-              <w:t>9</w:t>
+              <w:t>10</w:t>
             </w:r>
           </w:p>
         </w:tc>
@@ -5680,7 +6599,7 @@
                 <w:rFonts w:eastAsia="Times New Roman" w:cstheme="minorHAnsi"/>
                 <w:lang w:eastAsia="de-CH"/>
               </w:rPr>
-              <w:t>Belegung</w:t>
+              <w:t>Datum</w:t>
             </w:r>
           </w:p>
         </w:tc>
@@ -5717,14 +6636,49 @@
                 <w:rFonts w:eastAsia="Times New Roman" w:cstheme="minorHAnsi"/>
                 <w:lang w:eastAsia="de-CH"/>
               </w:rPr>
-              <w:t>wissen, wie hoch die Belegung der</w:t>
-            </w:r>
-            <w:r>
-              <w:rPr>
-                <w:rFonts w:eastAsia="Times New Roman" w:cstheme="minorHAnsi"/>
-                <w:lang w:eastAsia="de-CH"/>
-              </w:rPr>
-              <w:t xml:space="preserve"> ÖV-Verbindung ist, um Verspätungen einplanen zu können.</w:t>
+              <w:t xml:space="preserve">wissen, </w:t>
+            </w:r>
+            <w:r>
+              <w:rPr>
+                <w:rFonts w:eastAsia="Times New Roman" w:cstheme="minorHAnsi"/>
+                <w:lang w:eastAsia="de-CH"/>
+              </w:rPr>
+              <w:t>was für ein Datum heute ist</w:t>
+            </w:r>
+            <w:r>
+              <w:rPr>
+                <w:rFonts w:eastAsia="Times New Roman" w:cstheme="minorHAnsi"/>
+                <w:lang w:eastAsia="de-CH"/>
+              </w:rPr>
+              <w:t xml:space="preserve">, um </w:t>
+            </w:r>
+            <w:r>
+              <w:rPr>
+                <w:rFonts w:eastAsia="Times New Roman" w:cstheme="minorHAnsi"/>
+                <w:lang w:eastAsia="de-CH"/>
+              </w:rPr>
+              <w:t>meine A</w:t>
+            </w:r>
+            <w:r>
+              <w:rPr>
+                <w:rFonts w:eastAsia="Times New Roman" w:cstheme="minorHAnsi"/>
+                <w:lang w:eastAsia="de-CH"/>
+              </w:rPr>
+              <w:t>r</w:t>
+            </w:r>
+            <w:r>
+              <w:rPr>
+                <w:rFonts w:eastAsia="Times New Roman" w:cstheme="minorHAnsi"/>
+                <w:lang w:eastAsia="de-CH"/>
+              </w:rPr>
+              <w:t>beitsaufträge</w:t>
+            </w:r>
+            <w:r>
+              <w:rPr>
+                <w:rFonts w:eastAsia="Times New Roman" w:cstheme="minorHAnsi"/>
+                <w:lang w:eastAsia="de-CH"/>
+              </w:rPr>
+              <w:t xml:space="preserve"> besser planen zu können.</w:t>
             </w:r>
           </w:p>
         </w:tc>
@@ -5780,12 +6734,20 @@
               <w:textAlignment w:val="baseline"/>
               <w:rPr>
                 <w:rFonts w:eastAsia="Times New Roman" w:cstheme="minorHAnsi"/>
-                <w:lang w:eastAsia="de-CH"/>
-              </w:rPr>
-            </w:pPr>
-            <w:r>
-              <w:rPr>
-                <w:rFonts w:eastAsia="Times New Roman" w:cstheme="minorHAnsi"/>
+                <w:b/>
+                <w:bCs/>
+                <w:sz w:val="24"/>
+                <w:szCs w:val="24"/>
+                <w:lang w:eastAsia="de-CH"/>
+              </w:rPr>
+            </w:pPr>
+            <w:r>
+              <w:rPr>
+                <w:rFonts w:eastAsia="Times New Roman" w:cstheme="minorHAnsi"/>
+                <w:b/>
+                <w:bCs/>
+                <w:sz w:val="24"/>
+                <w:szCs w:val="24"/>
                 <w:lang w:val="de-DE" w:eastAsia="de-CH"/>
               </w:rPr>
               <w:t>Abnahmekriterien:</w:t>
@@ -5793,6 +6755,10 @@
             <w:r>
               <w:rPr>
                 <w:rFonts w:eastAsia="Times New Roman" w:cstheme="minorHAnsi"/>
+                <w:b/>
+                <w:bCs/>
+                <w:sz w:val="24"/>
+                <w:szCs w:val="24"/>
                 <w:lang w:eastAsia="de-CH"/>
               </w:rPr>
               <w:t> </w:t>
@@ -5817,7 +6783,62 @@
                 <w:rFonts w:eastAsia="Times New Roman" w:cstheme="minorHAnsi"/>
                 <w:lang w:eastAsia="de-CH"/>
               </w:rPr>
-              <w:t>Wenn man die Belegung der Verbindung sieht</w:t>
+              <w:t xml:space="preserve">Wenn man </w:t>
+            </w:r>
+            <w:r>
+              <w:rPr>
+                <w:rFonts w:eastAsia="Times New Roman" w:cstheme="minorHAnsi"/>
+                <w:lang w:eastAsia="de-CH"/>
+              </w:rPr>
+              <w:t>das Datum</w:t>
+            </w:r>
+            <w:r>
+              <w:rPr>
+                <w:rFonts w:eastAsia="Times New Roman" w:cstheme="minorHAnsi"/>
+                <w:lang w:eastAsia="de-CH"/>
+              </w:rPr>
+              <w:t xml:space="preserve"> sieht</w:t>
+            </w:r>
+          </w:p>
+          <w:p>
+            <w:pPr>
+              <w:spacing w:after="0" w:line="240" w:lineRule="auto"/>
+              <w:textAlignment w:val="baseline"/>
+              <w:rPr>
+                <w:rFonts w:eastAsia="Times New Roman" w:cstheme="minorHAnsi"/>
+                <w:lang w:eastAsia="de-CH"/>
+              </w:rPr>
+            </w:pPr>
+            <w:r>
+              <w:rPr>
+                <w:rFonts w:eastAsia="Times New Roman" w:cstheme="minorHAnsi"/>
+                <w:b/>
+                <w:bCs/>
+                <w:sz w:val="24"/>
+                <w:szCs w:val="24"/>
+                <w:lang w:eastAsia="de-CH"/>
+              </w:rPr>
+              <w:t>Status:</w:t>
+            </w:r>
+            <w:r>
+              <w:rPr>
+                <w:rFonts w:eastAsia="Times New Roman" w:cstheme="minorHAnsi"/>
+                <w:b/>
+                <w:bCs/>
+                <w:sz w:val="24"/>
+                <w:szCs w:val="24"/>
+                <w:lang w:eastAsia="de-CH"/>
+              </w:rPr>
+              <w:t xml:space="preserve"> </w:t>
+            </w:r>
+            <w:r>
+              <w:rPr>
+                <w:rFonts w:eastAsia="Times New Roman" w:cstheme="minorHAnsi"/>
+                <w:sz w:val="24"/>
+                <w:szCs w:val="24"/>
+                <w:lang w:eastAsia="de-CH"/>
+              </w:rPr>
+              <w:t>erledigt</w:t>
             </w:r>
           </w:p>
         </w:tc>
@@ -5836,7 +6857,38 @@
           <w:rFonts w:cstheme="minorHAnsi"/>
         </w:rPr>
       </w:pPr>
-    </w:p>
+      <w:bookmarkStart w:id="10" w:name="_Toc69303079"/>
+      <w:bookmarkStart w:id="11" w:name="_Toc69303207"/>
+    </w:p>
+    <w:p>
+      <w:pPr>
+        <w:rPr>
+          <w:rFonts w:cstheme="minorHAnsi"/>
+        </w:rPr>
+      </w:pPr>
+    </w:p>
+    <w:p>
+      <w:pPr>
+        <w:rPr>
+          <w:rFonts w:cstheme="minorHAnsi"/>
+        </w:rPr>
+      </w:pPr>
+    </w:p>
+    <w:p>
+      <w:pPr>
+        <w:rPr>
+          <w:rFonts w:cstheme="minorHAnsi"/>
+        </w:rPr>
+      </w:pPr>
+    </w:p>
+    <w:p>
+      <w:pPr>
+        <w:rPr>
+          <w:rFonts w:cstheme="minorHAnsi"/>
+        </w:rPr>
+      </w:pPr>
+    </w:p>
+    <w:p/>
     <w:p>
       <w:pPr>
         <w:pStyle w:val="berschrift1"/>
@@ -5845,13 +6897,12 @@
           <w:color w:val="auto"/>
         </w:rPr>
       </w:pPr>
-      <w:bookmarkStart w:id="10" w:name="_Toc69303079"/>
-      <w:bookmarkStart w:id="11" w:name="_Toc69303207"/>
       <w:r>
         <w:rPr>
           <w:rFonts w:asciiTheme="minorHAnsi" w:hAnsiTheme="minorHAnsi" w:cstheme="minorHAnsi"/>
           <w:color w:val="auto"/>
         </w:rPr>
+        <w:lastRenderedPageBreak/>
         <w:t xml:space="preserve">5.1 </w:t>
       </w:r>
       <w:r>
@@ -5881,16 +6932,95 @@
       </w:pPr>
       <w:r>
         <w:rPr>
+          <w:rFonts w:cstheme="minorHAnsi"/>
+          <w:sz w:val="24"/>
+          <w:szCs w:val="24"/>
+        </w:rPr>
+        <w:t xml:space="preserve">Hier ist </w:t>
+      </w:r>
+      <w:r>
+        <w:rPr>
+          <w:rFonts w:cstheme="minorHAnsi"/>
+          <w:sz w:val="24"/>
+          <w:szCs w:val="24"/>
+        </w:rPr>
+        <w:t xml:space="preserve">das zugehörige Aktivitätsdiagram zu User-Story </w:t>
+      </w:r>
+      <w:r>
+        <w:rPr>
+          <w:rFonts w:cstheme="minorHAnsi"/>
+          <w:sz w:val="24"/>
+          <w:szCs w:val="24"/>
+        </w:rPr>
+        <w:t>1.</w:t>
+      </w:r>
+      <w:r>
+        <w:rPr>
+          <w:rFonts w:cstheme="minorHAnsi"/>
+          <w:sz w:val="24"/>
+          <w:szCs w:val="24"/>
+        </w:rPr>
+        <w:t xml:space="preserve"> Man startet das Programm, gibt die Station des Startorts ein, wenn </w:t>
+      </w:r>
+      <w:r>
+        <w:rPr>
+          <w:rFonts w:cstheme="minorHAnsi"/>
+          <w:sz w:val="24"/>
+          <w:szCs w:val="24"/>
+        </w:rPr>
+        <w:t xml:space="preserve">die Eingabe korrekt ist, kann man dann </w:t>
+      </w:r>
+      <w:r>
+        <w:rPr>
+          <w:rFonts w:cstheme="minorHAnsi"/>
+          <w:sz w:val="24"/>
+          <w:szCs w:val="24"/>
+        </w:rPr>
+        <w:t>den Zielort eingeben, und dann werden die Verbindungen angezeigt.</w:t>
+      </w:r>
+      <w:r>
+        <w:rPr>
+          <w:rFonts w:cstheme="minorHAnsi"/>
+          <w:sz w:val="24"/>
+          <w:szCs w:val="24"/>
+        </w:rPr>
+        <w:t xml:space="preserve"> Jedoch wenn man bei der </w:t>
+      </w:r>
+      <w:r>
+        <w:rPr>
+          <w:rFonts w:cstheme="minorHAnsi"/>
+          <w:sz w:val="24"/>
+          <w:szCs w:val="24"/>
+        </w:rPr>
+        <w:t xml:space="preserve">Eingabe der Stationen </w:t>
+      </w:r>
+      <w:r>
+        <w:rPr>
+          <w:rFonts w:cstheme="minorHAnsi"/>
+          <w:sz w:val="24"/>
+          <w:szCs w:val="24"/>
+        </w:rPr>
+        <w:t>einen Fehler macht, ist die Suche fehlgeschlagen.</w:t>
+      </w:r>
+    </w:p>
+    <w:p>
+      <w:pPr>
+        <w:rPr>
+          <w:rFonts w:cstheme="minorHAnsi"/>
+        </w:rPr>
+      </w:pPr>
+      <w:r>
+        <w:rPr>
           <w:noProof/>
         </w:rPr>
         <w:drawing>
-          <wp:anchor distT="0" distB="0" distL="114300" distR="114300" simplePos="0" relativeHeight="251660288" behindDoc="0" locked="0" layoutInCell="1" allowOverlap="1" wp14:anchorId="079B89B2" wp14:editId="51284C1B">
+          <wp:anchor distT="0" distB="0" distL="114300" distR="114300" simplePos="0" relativeHeight="251660288" behindDoc="0" locked="0" layoutInCell="1" allowOverlap="1" wp14:anchorId="079B89B2" wp14:editId="2462F20C">
             <wp:simplePos x="0" y="0"/>
             <wp:positionH relativeFrom="column">
-              <wp:posOffset>-153035</wp:posOffset>
+              <wp:posOffset>-161827</wp:posOffset>
             </wp:positionH>
             <wp:positionV relativeFrom="paragraph">
-              <wp:posOffset>946883</wp:posOffset>
+              <wp:posOffset>296887</wp:posOffset>
             </wp:positionV>
             <wp:extent cx="6409055" cy="2408555"/>
             <wp:effectExtent l="0" t="0" r="0" b="0"/>
@@ -5939,78 +7069,97 @@
           </wp:anchor>
         </w:drawing>
       </w:r>
-      <w:r>
-        <w:rPr>
-          <w:rFonts w:cstheme="minorHAnsi"/>
-          <w:sz w:val="24"/>
-          <w:szCs w:val="24"/>
-        </w:rPr>
-        <w:t xml:space="preserve">Hier ist </w:t>
-      </w:r>
-      <w:r>
-        <w:rPr>
-          <w:rFonts w:cstheme="minorHAnsi"/>
-          <w:sz w:val="24"/>
-          <w:szCs w:val="24"/>
-        </w:rPr>
-        <w:t xml:space="preserve">das zugehörige Aktivitätsdiagram zu User-Story </w:t>
-      </w:r>
-      <w:r>
-        <w:rPr>
-          <w:rFonts w:cstheme="minorHAnsi"/>
-          <w:sz w:val="24"/>
-          <w:szCs w:val="24"/>
-        </w:rPr>
-        <w:t>1.</w:t>
-      </w:r>
-      <w:r>
-        <w:rPr>
-          <w:rFonts w:cstheme="minorHAnsi"/>
-          <w:sz w:val="24"/>
-          <w:szCs w:val="24"/>
-        </w:rPr>
-        <w:t xml:space="preserve"> Man startet das Programm, gibt die Station des Startorts ein, wenn </w:t>
-      </w:r>
-      <w:r>
-        <w:rPr>
-          <w:rFonts w:cstheme="minorHAnsi"/>
-          <w:sz w:val="24"/>
-          <w:szCs w:val="24"/>
-        </w:rPr>
-        <w:t xml:space="preserve">die Eingabe korrekt ist, kann man dann </w:t>
-      </w:r>
-      <w:r>
-        <w:rPr>
-          <w:rFonts w:cstheme="minorHAnsi"/>
-          <w:sz w:val="24"/>
-          <w:szCs w:val="24"/>
-        </w:rPr>
-        <w:t>den Zielort eingeben, und dann werden die Verbindungen angezeigt.</w:t>
-      </w:r>
-      <w:r>
-        <w:rPr>
-          <w:rFonts w:cstheme="minorHAnsi"/>
-          <w:sz w:val="24"/>
-          <w:szCs w:val="24"/>
-        </w:rPr>
-        <w:t xml:space="preserve"> Jedoch wenn man bei der </w:t>
-      </w:r>
-      <w:r>
-        <w:rPr>
-          <w:rFonts w:cstheme="minorHAnsi"/>
-          <w:sz w:val="24"/>
-          <w:szCs w:val="24"/>
-        </w:rPr>
-        <w:t xml:space="preserve">Eingabe der Stationen </w:t>
-      </w:r>
-      <w:r>
-        <w:rPr>
-          <w:rFonts w:cstheme="minorHAnsi"/>
-          <w:sz w:val="24"/>
-          <w:szCs w:val="24"/>
-        </w:rPr>
-        <w:t>einen Fehler macht, ist die Suche fehlgeschlagen.</w:t>
-      </w:r>
+    </w:p>
+    <w:p>
+      <w:pPr>
+        <w:rPr>
+          <w:rFonts w:cstheme="minorHAnsi"/>
+        </w:rPr>
+      </w:pPr>
+    </w:p>
+    <w:p>
+      <w:pPr>
+        <w:rPr>
+          <w:rFonts w:cstheme="minorHAnsi"/>
+        </w:rPr>
+      </w:pPr>
+    </w:p>
+    <w:p>
+      <w:pPr>
+        <w:rPr>
+          <w:rFonts w:cstheme="minorHAnsi"/>
+        </w:rPr>
+      </w:pPr>
+    </w:p>
+    <w:p>
+      <w:pPr>
+        <w:rPr>
+          <w:rFonts w:cstheme="minorHAnsi"/>
+        </w:rPr>
+      </w:pPr>
+    </w:p>
+    <w:p>
+      <w:pPr>
+        <w:rPr>
+          <w:rFonts w:cstheme="minorHAnsi"/>
+        </w:rPr>
+      </w:pPr>
+    </w:p>
+    <w:p>
+      <w:pPr>
+        <w:rPr>
+          <w:rFonts w:cstheme="minorHAnsi"/>
+        </w:rPr>
+      </w:pPr>
+    </w:p>
+    <w:p>
+      <w:pPr>
+        <w:rPr>
+          <w:rFonts w:cstheme="minorHAnsi"/>
+        </w:rPr>
+      </w:pPr>
+    </w:p>
+    <w:p>
+      <w:pPr>
+        <w:rPr>
+          <w:rFonts w:cstheme="minorHAnsi"/>
+        </w:rPr>
+      </w:pPr>
+    </w:p>
+    <w:p>
+      <w:pPr>
+        <w:rPr>
+          <w:rFonts w:cstheme="minorHAnsi"/>
+        </w:rPr>
+      </w:pPr>
+    </w:p>
+    <w:p>
+      <w:pPr>
+        <w:rPr>
+          <w:rFonts w:cstheme="minorHAnsi"/>
+        </w:rPr>
+      </w:pPr>
+    </w:p>
+    <w:p>
+      <w:pPr>
+        <w:rPr>
+          <w:rFonts w:cstheme="minorHAnsi"/>
+        </w:rPr>
+      </w:pPr>
+    </w:p>
+    <w:p>
+      <w:pPr>
+        <w:rPr>
+          <w:rFonts w:cstheme="minorHAnsi"/>
+        </w:rPr>
+      </w:pPr>
+    </w:p>
+    <w:p>
+      <w:pPr>
+        <w:rPr>
+          <w:rFonts w:cstheme="minorHAnsi"/>
+        </w:rPr>
+      </w:pPr>
     </w:p>
     <w:p>
       <w:pPr>
@@ -6052,6 +7201,7 @@
           <w:rFonts w:asciiTheme="minorHAnsi" w:hAnsiTheme="minorHAnsi" w:cstheme="minorHAnsi"/>
           <w:color w:val="auto"/>
         </w:rPr>
+        <w:lastRenderedPageBreak/>
         <w:t>Testfälle/Testprotokoll</w:t>
       </w:r>
       <w:bookmarkEnd w:id="12"/>
@@ -6279,6 +7429,7 @@
           <w:rFonts w:asciiTheme="minorHAnsi" w:hAnsiTheme="minorHAnsi" w:cstheme="minorHAnsi"/>
           <w:color w:val="auto"/>
         </w:rPr>
+        <w:lastRenderedPageBreak/>
         <w:t>Installationsanleitung</w:t>
       </w:r>
       <w:bookmarkEnd w:id="14"/>

</xml_diff>